<commit_message>
added more fundemental axiums
</commit_message>
<xml_diff>
--- a/docx/logics.docx
+++ b/docx/logics.docx
@@ -300,6 +300,26 @@
           <w:lang w:val="en-IL"/>
         </w:rPr>
         <w:t>.</w:t>
+      </w:r>
+    </w:p>
+    <w:p>
+      <w:pPr>
+        <w:rPr>
+          <w:lang w:val="en-IL"/>
+        </w:rPr>
+      </w:pPr>
+    </w:p>
+    <w:p>
+      <w:pPr>
+        <w:rPr>
+          <w:lang w:val="en-IL"/>
+        </w:rPr>
+      </w:pPr>
+      <w:r>
+        <w:rPr>
+          <w:lang w:val="en-IL"/>
+        </w:rPr>
+        <w:t>Any claim on the left side is called a premise, any claim on the right is called conclusion.</w:t>
       </w:r>
     </w:p>
     <w:p>
@@ -957,7 +977,6 @@
           <w:bCs/>
           <w:lang w:val="en-IL"/>
         </w:rPr>
-        <w:lastRenderedPageBreak/>
         <w:t>Axium of t</w:t>
       </w:r>
       <w:r>
@@ -1083,7 +1102,676 @@
     </w:p>
     <w:p>
       <w:pPr>
-        <w:rPr>
+        <w:pStyle w:val="Heading1"/>
+        <w:rPr>
+          <w:rFonts w:cstheme="minorBidi"/>
+          <w:szCs w:val="32"/>
+          <w:rtl/>
+          <w:lang w:val="en-IL" w:bidi="he-IL"/>
+        </w:rPr>
+      </w:pPr>
+      <w:r>
+        <w:rPr>
+          <w:lang w:val="en-IL"/>
+        </w:rPr>
+        <w:t xml:space="preserve">Some basic tools for </w:t>
+      </w:r>
+      <w:r>
+        <w:rPr>
+          <w:lang w:val="en-IL"/>
+        </w:rPr>
+        <w:t>proof</w:t>
+      </w:r>
+    </w:p>
+    <w:p>
+      <w:pPr>
+        <w:rPr>
+          <w:b/>
+          <w:bCs/>
+          <w:lang w:val="en-IL"/>
+        </w:rPr>
+      </w:pPr>
+    </w:p>
+    <w:p>
+      <w:pPr>
+        <w:rPr>
+          <w:b/>
+          <w:bCs/>
+          <w:lang w:val="en-IL"/>
+        </w:rPr>
+      </w:pPr>
+      <w:r>
+        <w:rPr>
+          <w:b/>
+          <w:bCs/>
+          <w:lang w:val="en-IL"/>
+        </w:rPr>
+        <w:t>Axium of Acumulation</w:t>
+      </w:r>
+    </w:p>
+    <w:p>
+      <w:pPr>
+        <w:rPr>
+          <w:lang w:val="en-IL"/>
+        </w:rPr>
+      </w:pPr>
+      <m:oMathPara>
+        <m:oMath>
+          <m:r>
+            <w:rPr>
+              <w:rFonts w:ascii="Cambria Math" w:hAnsi="Cambria Math"/>
+              <w:lang w:val="en-IL"/>
+            </w:rPr>
+            <m:t xml:space="preserve">Let </m:t>
+          </m:r>
+          <m:d>
+            <m:dPr>
+              <m:ctrlPr>
+                <w:rPr>
+                  <w:rFonts w:ascii="Cambria Math" w:hAnsi="Cambria Math"/>
+                  <w:i/>
+                  <w:lang w:val="en-IL"/>
+                </w:rPr>
+              </m:ctrlPr>
+            </m:dPr>
+            <m:e>
+              <m:r>
+                <w:rPr>
+                  <w:rFonts w:ascii="Cambria Math" w:hAnsi="Cambria Math"/>
+                  <w:lang w:val="en-IL"/>
+                </w:rPr>
+                <m:t>p∴q</m:t>
+              </m:r>
+            </m:e>
+          </m:d>
+          <m:r>
+            <w:rPr>
+              <w:rFonts w:ascii="Cambria Math" w:hAnsi="Cambria Math"/>
+              <w:lang w:val="en-IL"/>
+            </w:rPr>
+            <m:t>⋅</m:t>
+          </m:r>
+          <m:d>
+            <m:dPr>
+              <m:ctrlPr>
+                <w:rPr>
+                  <w:rFonts w:ascii="Cambria Math" w:hAnsi="Cambria Math"/>
+                  <w:i/>
+                  <w:lang w:val="en-IL"/>
+                </w:rPr>
+              </m:ctrlPr>
+            </m:dPr>
+            <m:e>
+              <m:r>
+                <w:rPr>
+                  <w:rFonts w:ascii="Cambria Math" w:hAnsi="Cambria Math"/>
+                  <w:lang w:val="en-IL"/>
+                </w:rPr>
+                <m:t>p∴r</m:t>
+              </m:r>
+            </m:e>
+          </m:d>
+          <m:r>
+            <w:rPr>
+              <w:rFonts w:ascii="Cambria Math" w:hAnsi="Cambria Math"/>
+              <w:lang w:val="en-IL"/>
+            </w:rPr>
+            <m:t>∴</m:t>
+          </m:r>
+          <m:d>
+            <m:dPr>
+              <m:ctrlPr>
+                <w:rPr>
+                  <w:rFonts w:ascii="Cambria Math" w:hAnsi="Cambria Math"/>
+                  <w:i/>
+                  <w:lang w:val="en-IL"/>
+                </w:rPr>
+              </m:ctrlPr>
+            </m:dPr>
+            <m:e>
+              <m:r>
+                <w:rPr>
+                  <w:rFonts w:ascii="Cambria Math" w:hAnsi="Cambria Math"/>
+                  <w:lang w:val="en-IL"/>
+                </w:rPr>
+                <m:t>p∴q⋅r</m:t>
+              </m:r>
+            </m:e>
+          </m:d>
+        </m:oMath>
+      </m:oMathPara>
+    </w:p>
+    <w:p>
+      <w:pPr>
+        <w:rPr>
+          <w:lang w:val="en-IL"/>
+        </w:rPr>
+      </w:pPr>
+    </w:p>
+    <w:p>
+      <w:pPr>
+        <w:rPr>
+          <w:lang w:val="en-IL"/>
+        </w:rPr>
+      </w:pPr>
+      <w:r>
+        <w:rPr>
+          <w:lang w:val="en-IL"/>
+        </w:rPr>
+        <w:t xml:space="preserve">This is required for any complex proof. </w:t>
+      </w:r>
+      <w:r>
+        <w:rPr>
+          <w:lang w:val="en-IL"/>
+        </w:rPr>
+        <w:t xml:space="preserve">Any conclusion we reach can be used </w:t>
+      </w:r>
+      <w:r>
+        <w:rPr>
+          <w:lang w:val="en-IL"/>
+        </w:rPr>
+        <w:t>to deduce a</w:t>
+      </w:r>
+      <w:r>
+        <w:rPr>
+          <w:lang w:val="en-IL"/>
+        </w:rPr>
+        <w:t xml:space="preserve"> further conclusion because the axium of transfer, but if we want to use</w:t>
+      </w:r>
+      <w:r>
+        <w:rPr>
+          <w:lang w:val="en-IL"/>
+        </w:rPr>
+        <w:t xml:space="preserve"> more than one conclusion we have to list them. This axium tell us that we are allowed to do just that.</w:t>
+      </w:r>
+    </w:p>
+    <w:p>
+      <w:pPr>
+        <w:rPr>
+          <w:lang w:val="en-IL"/>
+        </w:rPr>
+      </w:pPr>
+    </w:p>
+    <w:p>
+      <w:pPr>
+        <w:pStyle w:val="ListParagraph"/>
+        <w:numPr>
+          <w:ilvl w:val="0"/>
+          <w:numId w:val="1"/>
+        </w:numPr>
+        <w:rPr>
+          <w:lang w:val="en-IL"/>
+        </w:rPr>
+      </w:pPr>
+      <w:r>
+        <w:rPr>
+          <w:lang w:val="en-IL"/>
+        </w:rPr>
+        <w:t>Principle of eternal truth</w:t>
+      </w:r>
+      <w:r>
+        <w:rPr>
+          <w:lang w:val="en-IL"/>
+        </w:rPr>
+        <w:t>s</w:t>
+      </w:r>
+      <w:r>
+        <w:rPr>
+          <w:lang w:val="en-IL"/>
+        </w:rPr>
+        <w:t xml:space="preserve">: </w:t>
+      </w:r>
+      <w:r>
+        <w:rPr>
+          <w:lang w:val="en-IL"/>
+        </w:rPr>
+        <w:t xml:space="preserve">we can deduce from any premise itself, listed with </w:t>
+      </w:r>
+      <w:r>
+        <w:rPr>
+          <w:lang w:val="en-IL"/>
+        </w:rPr>
+        <w:t xml:space="preserve">any axium or </w:t>
+      </w:r>
+      <w:r>
+        <w:rPr>
+          <w:lang w:val="en-IL"/>
+        </w:rPr>
+        <w:t>deduction</w:t>
+      </w:r>
+      <w:r>
+        <w:rPr>
+          <w:lang w:val="en-IL"/>
+        </w:rPr>
+        <w:t xml:space="preserve"> that was already proved (</w:t>
+      </w:r>
+      <w:r>
+        <w:rPr>
+          <w:lang w:val="en-IL"/>
+        </w:rPr>
+        <w:t>such that it inclu</w:t>
+      </w:r>
+      <w:r>
+        <w:rPr>
+          <w:lang w:val="en-IL"/>
+        </w:rPr>
+        <w:t xml:space="preserve">de all the premises it required for itself) </w:t>
+      </w:r>
+    </w:p>
+    <w:p>
+      <w:pPr>
+        <w:rPr>
+          <w:lang w:val="en-IL"/>
+        </w:rPr>
+      </w:pPr>
+      <w:r>
+        <w:rPr>
+          <w:lang w:val="en-IL"/>
+        </w:rPr>
+        <w:t>In this way if s is an axium</w:t>
+      </w:r>
+      <w:r>
+        <w:rPr>
+          <w:lang w:val="en-IL"/>
+        </w:rPr>
+        <w:t xml:space="preserve"> or a proved deduction than:</w:t>
+      </w:r>
+    </w:p>
+    <w:p>
+      <w:pPr>
+        <w:rPr>
+          <w:lang w:val="en-IL"/>
+        </w:rPr>
+      </w:pPr>
+      <m:oMathPara>
+        <m:oMath>
+          <m:r>
+            <w:rPr>
+              <w:rFonts w:ascii="Cambria Math" w:hAnsi="Cambria Math"/>
+              <w:lang w:val="en-IL"/>
+            </w:rPr>
+            <m:t>p∴p⋅s</m:t>
+          </m:r>
+        </m:oMath>
+      </m:oMathPara>
+    </w:p>
+    <w:p>
+      <w:pPr>
+        <w:rPr>
+          <w:lang w:val="en-IL"/>
+        </w:rPr>
+      </w:pPr>
+    </w:p>
+    <w:p>
+      <w:pPr>
+        <w:rPr>
+          <w:iCs/>
+          <w:lang w:val="en-IL"/>
+        </w:rPr>
+      </w:pPr>
+      <m:oMathPara>
+        <m:oMath>
+          <m:r>
+            <w:rPr>
+              <w:rFonts w:ascii="Cambria Math" w:hAnsi="Cambria Math"/>
+              <w:lang w:val="en-IL"/>
+            </w:rPr>
+            <m:t xml:space="preserve">PRV </m:t>
+          </m:r>
+          <m:d>
+            <m:dPr>
+              <m:ctrlPr>
+                <w:rPr>
+                  <w:rFonts w:ascii="Cambria Math" w:hAnsi="Cambria Math"/>
+                  <w:i/>
+                  <w:iCs/>
+                  <w:lang w:val="en-IL"/>
+                </w:rPr>
+              </m:ctrlPr>
+            </m:dPr>
+            <m:e>
+              <m:r>
+                <w:rPr>
+                  <w:rFonts w:ascii="Cambria Math" w:hAnsi="Cambria Math"/>
+                  <w:lang w:val="en-IL"/>
+                </w:rPr>
+                <m:t>r∴s</m:t>
+              </m:r>
+            </m:e>
+          </m:d>
+          <m:r>
+            <w:rPr>
+              <w:rFonts w:ascii="Cambria Math" w:hAnsi="Cambria Math"/>
+              <w:lang w:val="en-IL"/>
+            </w:rPr>
+            <m:t>∴</m:t>
+          </m:r>
+          <m:d>
+            <m:dPr>
+              <m:ctrlPr>
+                <w:rPr>
+                  <w:rFonts w:ascii="Cambria Math" w:hAnsi="Cambria Math"/>
+                  <w:i/>
+                  <w:iCs/>
+                  <w:lang w:val="en-IL"/>
+                </w:rPr>
+              </m:ctrlPr>
+            </m:dPr>
+            <m:e>
+              <m:r>
+                <w:rPr>
+                  <w:rFonts w:ascii="Cambria Math" w:hAnsi="Cambria Math"/>
+                  <w:lang w:val="en-IL"/>
+                </w:rPr>
+                <m:t>p⋅r∴p⋅s</m:t>
+              </m:r>
+            </m:e>
+          </m:d>
+        </m:oMath>
+      </m:oMathPara>
+    </w:p>
+    <w:p>
+      <w:pPr>
+        <w:rPr>
+          <w:i/>
+          <w:iCs/>
+          <w:lang w:val="en-IL"/>
+        </w:rPr>
+      </w:pPr>
+      <m:oMathPara>
+        <m:oMath>
+          <m:d>
+            <m:dPr>
+              <m:begChr m:val="{"/>
+              <m:endChr m:val="}"/>
+              <m:ctrlPr>
+                <w:rPr>
+                  <w:rFonts w:ascii="Cambria Math" w:hAnsi="Cambria Math"/>
+                  <w:i/>
+                  <w:iCs/>
+                  <w:lang w:val="en-IL"/>
+                </w:rPr>
+              </m:ctrlPr>
+            </m:dPr>
+            <m:e>
+              <m:eqArr>
+                <m:eqArrPr>
+                  <m:ctrlPr>
+                    <w:rPr>
+                      <w:rFonts w:ascii="Cambria Math" w:hAnsi="Cambria Math"/>
+                      <w:i/>
+                      <w:iCs/>
+                      <w:lang w:val="en-IL"/>
+                    </w:rPr>
+                  </m:ctrlPr>
+                </m:eqArrPr>
+                <m:e>
+                  <m:d>
+                    <m:dPr>
+                      <m:ctrlPr>
+                        <w:rPr>
+                          <w:rFonts w:ascii="Cambria Math" w:hAnsi="Cambria Math"/>
+                          <w:i/>
+                          <w:iCs/>
+                          <w:lang w:val="en-IL"/>
+                        </w:rPr>
+                      </m:ctrlPr>
+                    </m:dPr>
+                    <m:e>
+                      <m:r>
+                        <w:rPr>
+                          <w:rFonts w:ascii="Cambria Math" w:hAnsi="Cambria Math"/>
+                          <w:lang w:val="en-IL"/>
+                        </w:rPr>
+                        <m:t>r∴s</m:t>
+                      </m:r>
+                    </m:e>
+                  </m:d>
+                  <m:r>
+                    <w:rPr>
+                      <w:rFonts w:ascii="Cambria Math" w:hAnsi="Cambria Math"/>
+                      <w:lang w:val="en-IL"/>
+                    </w:rPr>
+                    <m:t>∴</m:t>
+                  </m:r>
+                  <m:d>
+                    <m:dPr>
+                      <m:ctrlPr>
+                        <w:rPr>
+                          <w:rFonts w:ascii="Cambria Math" w:hAnsi="Cambria Math"/>
+                          <w:i/>
+                          <w:iCs/>
+                          <w:lang w:val="en-IL"/>
+                        </w:rPr>
+                      </m:ctrlPr>
+                    </m:dPr>
+                    <m:e>
+                      <m:r>
+                        <w:rPr>
+                          <w:rFonts w:ascii="Cambria Math" w:hAnsi="Cambria Math"/>
+                          <w:lang w:val="en-IL"/>
+                        </w:rPr>
+                        <m:t>r∴s</m:t>
+                      </m:r>
+                    </m:e>
+                  </m:d>
+                  <m:r>
+                    <w:rPr>
+                      <w:rFonts w:ascii="Cambria Math" w:hAnsi="Cambria Math"/>
+                      <w:lang w:val="en-IL"/>
+                    </w:rPr>
+                    <m:t>⋅</m:t>
+                  </m:r>
+                  <m:d>
+                    <m:dPr>
+                      <m:ctrlPr>
+                        <w:rPr>
+                          <w:rFonts w:ascii="Cambria Math" w:hAnsi="Cambria Math"/>
+                          <w:i/>
+                          <w:iCs/>
+                          <w:lang w:val="en-IL"/>
+                        </w:rPr>
+                      </m:ctrlPr>
+                    </m:dPr>
+                    <m:e>
+                      <m:r>
+                        <w:rPr>
+                          <w:rFonts w:ascii="Cambria Math" w:hAnsi="Cambria Math"/>
+                          <w:lang w:val="en-IL"/>
+                        </w:rPr>
+                        <m:t>p⋅r∴r</m:t>
+                      </m:r>
+                    </m:e>
+                  </m:d>
+                  <m:r>
+                    <w:rPr>
+                      <w:rFonts w:ascii="Cambria Math" w:hAnsi="Cambria Math"/>
+                      <w:lang w:val="en-IL"/>
+                    </w:rPr>
+                    <m:t>∴</m:t>
+                  </m:r>
+                  <m:d>
+                    <m:dPr>
+                      <m:ctrlPr>
+                        <w:rPr>
+                          <w:rFonts w:ascii="Cambria Math" w:hAnsi="Cambria Math"/>
+                          <w:i/>
+                          <w:iCs/>
+                          <w:lang w:val="en-IL"/>
+                        </w:rPr>
+                      </m:ctrlPr>
+                    </m:dPr>
+                    <m:e>
+                      <m:r>
+                        <w:rPr>
+                          <w:rFonts w:ascii="Cambria Math" w:hAnsi="Cambria Math"/>
+                          <w:lang w:val="en-IL"/>
+                        </w:rPr>
+                        <m:t>p⋅r∴r</m:t>
+                      </m:r>
+                    </m:e>
+                  </m:d>
+                  <m:r>
+                    <w:rPr>
+                      <w:rFonts w:ascii="Cambria Math" w:hAnsi="Cambria Math"/>
+                      <w:lang w:val="en-IL"/>
+                    </w:rPr>
+                    <m:t>⋅</m:t>
+                  </m:r>
+                  <m:d>
+                    <m:dPr>
+                      <m:ctrlPr>
+                        <w:rPr>
+                          <w:rFonts w:ascii="Cambria Math" w:hAnsi="Cambria Math"/>
+                          <w:i/>
+                          <w:iCs/>
+                          <w:lang w:val="en-IL"/>
+                        </w:rPr>
+                      </m:ctrlPr>
+                    </m:dPr>
+                    <m:e>
+                      <m:r>
+                        <w:rPr>
+                          <w:rFonts w:ascii="Cambria Math" w:hAnsi="Cambria Math"/>
+                          <w:lang w:val="en-IL"/>
+                        </w:rPr>
+                        <m:t>r∴s</m:t>
+                      </m:r>
+                    </m:e>
+                  </m:d>
+                  <m:r>
+                    <w:rPr>
+                      <w:rFonts w:ascii="Cambria Math" w:hAnsi="Cambria Math"/>
+                      <w:lang w:val="en-IL"/>
+                    </w:rPr>
+                    <m:t>∴</m:t>
+                  </m:r>
+                  <m:d>
+                    <m:dPr>
+                      <m:ctrlPr>
+                        <w:rPr>
+                          <w:rFonts w:ascii="Cambria Math" w:hAnsi="Cambria Math"/>
+                          <w:i/>
+                          <w:iCs/>
+                          <w:lang w:val="en-IL"/>
+                        </w:rPr>
+                      </m:ctrlPr>
+                    </m:dPr>
+                    <m:e>
+                      <m:r>
+                        <w:rPr>
+                          <w:rFonts w:ascii="Cambria Math" w:hAnsi="Cambria Math"/>
+                          <w:lang w:val="en-IL"/>
+                        </w:rPr>
+                        <m:t>p⋅r∴s</m:t>
+                      </m:r>
+                    </m:e>
+                  </m:d>
+                </m:e>
+                <m:e>
+                  <m:r>
+                    <w:rPr>
+                      <w:rFonts w:ascii="Cambria Math" w:hAnsi="Cambria Math"/>
+                      <w:lang w:val="en-IL"/>
+                    </w:rPr>
+                    <m:t>∴</m:t>
+                  </m:r>
+                  <m:d>
+                    <m:dPr>
+                      <m:ctrlPr>
+                        <w:rPr>
+                          <w:rFonts w:ascii="Cambria Math" w:hAnsi="Cambria Math"/>
+                          <w:i/>
+                          <w:iCs/>
+                          <w:lang w:val="en-IL"/>
+                        </w:rPr>
+                      </m:ctrlPr>
+                    </m:dPr>
+                    <m:e>
+                      <m:r>
+                        <w:rPr>
+                          <w:rFonts w:ascii="Cambria Math" w:hAnsi="Cambria Math"/>
+                          <w:lang w:val="en-IL"/>
+                        </w:rPr>
+                        <m:t>p⋅r∴p</m:t>
+                      </m:r>
+                    </m:e>
+                  </m:d>
+                  <m:r>
+                    <w:rPr>
+                      <w:rFonts w:ascii="Cambria Math" w:hAnsi="Cambria Math"/>
+                      <w:lang w:val="en-IL"/>
+                    </w:rPr>
+                    <m:t>⋅</m:t>
+                  </m:r>
+                  <m:d>
+                    <m:dPr>
+                      <m:ctrlPr>
+                        <w:rPr>
+                          <w:rFonts w:ascii="Cambria Math" w:hAnsi="Cambria Math"/>
+                          <w:i/>
+                          <w:iCs/>
+                          <w:lang w:val="en-IL"/>
+                        </w:rPr>
+                      </m:ctrlPr>
+                    </m:dPr>
+                    <m:e>
+                      <m:r>
+                        <w:rPr>
+                          <w:rFonts w:ascii="Cambria Math" w:hAnsi="Cambria Math"/>
+                          <w:lang w:val="en-IL"/>
+                        </w:rPr>
+                        <m:t>p⋅r∴s</m:t>
+                      </m:r>
+                    </m:e>
+                  </m:d>
+                  <m:r>
+                    <w:rPr>
+                      <w:rFonts w:ascii="Cambria Math" w:hAnsi="Cambria Math"/>
+                      <w:lang w:val="en-IL"/>
+                    </w:rPr>
+                    <m:t>∴</m:t>
+                  </m:r>
+                  <m:d>
+                    <m:dPr>
+                      <m:ctrlPr>
+                        <w:rPr>
+                          <w:rFonts w:ascii="Cambria Math" w:hAnsi="Cambria Math"/>
+                          <w:i/>
+                          <w:iCs/>
+                          <w:lang w:val="en-IL"/>
+                        </w:rPr>
+                      </m:ctrlPr>
+                    </m:dPr>
+                    <m:e>
+                      <m:r>
+                        <w:rPr>
+                          <w:rFonts w:ascii="Cambria Math" w:hAnsi="Cambria Math"/>
+                          <w:lang w:val="en-IL"/>
+                        </w:rPr>
+                        <m:t>p⋅r∴p⋅s</m:t>
+                      </m:r>
+                    </m:e>
+                  </m:d>
+                </m:e>
+              </m:eqArr>
+            </m:e>
+          </m:d>
+        </m:oMath>
+      </m:oMathPara>
+    </w:p>
+    <w:p>
+      <w:pPr>
+        <w:rPr>
+          <w:lang w:val="en-IL"/>
+        </w:rPr>
+      </w:pPr>
+    </w:p>
+    <w:p>
+      <w:pPr>
+        <w:rPr>
+          <w:b/>
+          <w:bCs/>
           <w:lang w:val="en-IL"/>
         </w:rPr>
       </w:pPr>
@@ -1191,100 +1879,6 @@
     <w:p>
       <w:pPr>
         <w:rPr>
-          <w:rFonts w:ascii="Cambria Math" w:hAnsi="Cambria Math" w:cstheme="minorBidi"/>
-          <w:lang w:val="en-IL"/>
-        </w:rPr>
-      </w:pPr>
-      <w:r>
-        <w:rPr>
-          <w:rFonts w:ascii="Cambria Math" w:hAnsi="Cambria Math" w:cstheme="minorBidi"/>
-          <w:lang w:val="en-IL"/>
-        </w:rPr>
-        <w:t>Start from</w:t>
-      </w:r>
-    </w:p>
-    <w:p>
-      <w:pPr>
-        <w:rPr>
-          <w:rFonts w:ascii="Cambria Math" w:hAnsi="Cambria Math" w:cstheme="minorBidi"/>
-          <w:i/>
-          <w:iCs/>
-          <w:lang w:val="en-IL" w:bidi="he-IL"/>
-        </w:rPr>
-      </w:pPr>
-      <m:oMathPara>
-        <m:oMath>
-          <m:r>
-            <w:rPr>
-              <w:rFonts w:ascii="Cambria Math" w:hAnsi="Cambria Math" w:cstheme="minorBidi"/>
-              <w:lang w:val="en-IL" w:bidi="he-IL"/>
-            </w:rPr>
-            <m:t>PRV p⋅</m:t>
-          </m:r>
-          <m:d>
-            <m:dPr>
-              <m:ctrlPr>
-                <w:rPr>
-                  <w:rFonts w:ascii="Cambria Math" w:hAnsi="Cambria Math" w:cstheme="minorBidi"/>
-                  <w:i/>
-                  <w:iCs/>
-                  <w:lang w:val="en-IL" w:bidi="he-IL"/>
-                </w:rPr>
-              </m:ctrlPr>
-            </m:dPr>
-            <m:e>
-              <m:r>
-                <w:rPr>
-                  <w:rFonts w:ascii="Cambria Math" w:hAnsi="Cambria Math" w:cstheme="minorBidi"/>
-                  <w:lang w:val="en-IL" w:bidi="he-IL"/>
-                </w:rPr>
-                <m:t>r∴s</m:t>
-              </m:r>
-            </m:e>
-          </m:d>
-          <m:r>
-            <w:rPr>
-              <w:rFonts w:ascii="Cambria Math" w:hAnsi="Cambria Math" w:cstheme="minorBidi"/>
-              <w:lang w:val="en-IL" w:bidi="he-IL"/>
-            </w:rPr>
-            <m:t>∴</m:t>
-          </m:r>
-          <m:d>
-            <m:dPr>
-              <m:ctrlPr>
-                <w:rPr>
-                  <w:rFonts w:ascii="Cambria Math" w:hAnsi="Cambria Math" w:cstheme="minorBidi"/>
-                  <w:i/>
-                  <w:iCs/>
-                  <w:lang w:val="en-IL" w:bidi="he-IL"/>
-                </w:rPr>
-              </m:ctrlPr>
-            </m:dPr>
-            <m:e>
-              <m:r>
-                <w:rPr>
-                  <w:rFonts w:ascii="Cambria Math" w:hAnsi="Cambria Math" w:cstheme="minorBidi"/>
-                  <w:lang w:val="en-IL" w:bidi="he-IL"/>
-                </w:rPr>
-                <m:t>p⋅r∴p⋅s</m:t>
-              </m:r>
-            </m:e>
-          </m:d>
-        </m:oMath>
-      </m:oMathPara>
-    </w:p>
-    <w:p>
-      <w:pPr>
-        <w:rPr>
-          <w:rFonts w:ascii="Cambria Math" w:hAnsi="Cambria Math" w:cstheme="minorBidi"/>
-          <w:rtl/>
-          <w:lang w:val="en-IL" w:bidi="he-IL"/>
-        </w:rPr>
-      </w:pPr>
-    </w:p>
-    <w:p>
-      <w:pPr>
-        <w:rPr>
           <w:lang w:val="en-IL"/>
         </w:rPr>
       </w:pPr>
@@ -1436,14 +2030,7 @@
                   <w:rFonts w:ascii="Cambria Math" w:hAnsi="Cambria Math"/>
                   <w:lang w:val="en-IL"/>
                 </w:rPr>
-                <m:t>⋅</m:t>
-              </m:r>
-              <m:r>
-                <w:rPr>
-                  <w:rFonts w:ascii="Cambria Math" w:hAnsi="Cambria Math"/>
-                  <w:lang w:val="en-IL"/>
-                </w:rPr>
-                <m:t>s</m:t>
+                <m:t>⋅s</m:t>
               </m:r>
             </m:e>
           </m:d>
@@ -2219,6 +2806,7 @@
         <w:rPr>
           <w:lang w:val="en-IL"/>
         </w:rPr>
+        <w:lastRenderedPageBreak/>
         <w:t xml:space="preserve">Meaning: </w:t>
       </w:r>
       <w:r>
@@ -3200,7 +3788,6 @@
               <w:rFonts w:ascii="Cambria Math" w:hAnsi="Cambria Math"/>
               <w:lang w:val="en-IL"/>
             </w:rPr>
-            <w:lastRenderedPageBreak/>
             <m:t xml:space="preserve">PRV </m:t>
           </m:r>
           <m:d>
@@ -5885,7 +6472,6 @@
               <w:rFonts w:ascii="Cambria Math" w:hAnsi="Cambria Math"/>
               <w:lang w:val="en-IL"/>
             </w:rPr>
-            <w:lastRenderedPageBreak/>
             <m:t xml:space="preserve">PRV </m:t>
           </m:r>
           <m:d>
@@ -7587,7 +8173,7 @@
   <w:abstractNum w:abstractNumId="1" w15:restartNumberingAfterBreak="0">
     <w:nsid w:val="14900D5B"/>
     <w:multiLevelType w:val="hybridMultilevel"/>
-    <w:tmpl w:val="652A7926"/>
+    <w:tmpl w:val="375AD498"/>
     <w:lvl w:ilvl="0" w:tplc="0409000F">
       <w:start w:val="1"/>
       <w:numFmt w:val="decimal"/>
@@ -8336,9 +8922,32 @@
       <w:szCs w:val="29"/>
     </w:rPr>
   </w:style>
+  <w:style w:type="paragraph" w:styleId="Heading2">
+    <w:name w:val="heading 2"/>
+    <w:basedOn w:val="Normal"/>
+    <w:next w:val="Normal"/>
+    <w:link w:val="Heading2Char"/>
+    <w:uiPriority w:val="9"/>
+    <w:unhideWhenUsed/>
+    <w:qFormat/>
+    <w:rsid w:val="00727E80"/>
+    <w:pPr>
+      <w:keepNext/>
+      <w:keepLines/>
+      <w:spacing w:before="40"/>
+      <w:outlineLvl w:val="1"/>
+    </w:pPr>
+    <w:rPr>
+      <w:rFonts w:asciiTheme="majorHAnsi" w:eastAsiaTheme="majorEastAsia" w:hAnsiTheme="majorHAnsi" w:cs="Mangal"/>
+      <w:color w:val="2F5496" w:themeColor="accent1" w:themeShade="BF"/>
+      <w:sz w:val="26"/>
+      <w:szCs w:val="23"/>
+    </w:rPr>
+  </w:style>
   <w:style w:type="character" w:default="1" w:styleId="DefaultParagraphFont">
     <w:name w:val="Default Paragraph Font"/>
     <w:uiPriority w:val="1"/>
+    <w:semiHidden/>
     <w:unhideWhenUsed/>
   </w:style>
   <w:style w:type="table" w:default="1" w:styleId="TableNormal">
@@ -8445,6 +9054,19 @@
     <w:rPr>
       <w:rFonts w:cs="Mangal"/>
       <w:szCs w:val="21"/>
+    </w:rPr>
+  </w:style>
+  <w:style w:type="character" w:customStyle="1" w:styleId="Heading2Char">
+    <w:name w:val="Heading 2 Char"/>
+    <w:basedOn w:val="DefaultParagraphFont"/>
+    <w:link w:val="Heading2"/>
+    <w:uiPriority w:val="9"/>
+    <w:rsid w:val="00727E80"/>
+    <w:rPr>
+      <w:rFonts w:asciiTheme="majorHAnsi" w:eastAsiaTheme="majorEastAsia" w:hAnsiTheme="majorHAnsi" w:cs="Mangal"/>
+      <w:color w:val="2F5496" w:themeColor="accent1" w:themeShade="BF"/>
+      <w:sz w:val="26"/>
+      <w:szCs w:val="23"/>
     </w:rPr>
   </w:style>
 </w:styles>

</xml_diff>